<commit_message>
Dodałem diagramy UML klas
</commit_message>
<xml_diff>
--- a/Opis projektu.docx
+++ b/Opis projektu.docx
@@ -10,6 +10,62 @@
           <w:szCs w:val="16"/>
         </w:rPr>
       </w:pPr>
+      <w:r>
+        <w:rPr>
+          <w:b/>
+          <w:noProof/>
+          <w:sz w:val="32"/>
+          <w:szCs w:val="32"/>
+        </w:rPr>
+        <w:drawing>
+          <wp:inline distT="0" distB="0" distL="0" distR="0" wp14:anchorId="11D138C7" wp14:editId="49C1EF95">
+            <wp:extent cx="3390900" cy="3276600"/>
+            <wp:effectExtent l="0" t="0" r="0" b="0"/>
+            <wp:docPr id="4" name="Obraz 4"/>
+            <wp:cNvGraphicFramePr>
+              <a:graphicFrameLocks xmlns:a="http://schemas.openxmlformats.org/drawingml/2006/main" noChangeAspect="1"/>
+            </wp:cNvGraphicFramePr>
+            <a:graphic xmlns:a="http://schemas.openxmlformats.org/drawingml/2006/main">
+              <a:graphicData uri="http://schemas.openxmlformats.org/drawingml/2006/picture">
+                <pic:pic xmlns:pic="http://schemas.openxmlformats.org/drawingml/2006/picture">
+                  <pic:nvPicPr>
+                    <pic:cNvPr id="0" name="Picture 1"/>
+                    <pic:cNvPicPr>
+                      <a:picLocks noChangeAspect="1" noChangeArrowheads="1"/>
+                    </pic:cNvPicPr>
+                  </pic:nvPicPr>
+                  <pic:blipFill>
+                    <a:blip r:embed="rId5">
+                      <a:extLst>
+                        <a:ext uri="{28A0092B-C50C-407E-A947-70E740481C1C}">
+                          <a14:useLocalDpi xmlns:a14="http://schemas.microsoft.com/office/drawing/2010/main" val="0"/>
+                        </a:ext>
+                      </a:extLst>
+                    </a:blip>
+                    <a:srcRect/>
+                    <a:stretch>
+                      <a:fillRect/>
+                    </a:stretch>
+                  </pic:blipFill>
+                  <pic:spPr bwMode="auto">
+                    <a:xfrm>
+                      <a:off x="0" y="0"/>
+                      <a:ext cx="3390900" cy="3276600"/>
+                    </a:xfrm>
+                    <a:prstGeom prst="rect">
+                      <a:avLst/>
+                    </a:prstGeom>
+                    <a:noFill/>
+                    <a:ln>
+                      <a:noFill/>
+                    </a:ln>
+                  </pic:spPr>
+                </pic:pic>
+              </a:graphicData>
+            </a:graphic>
+          </wp:inline>
+        </w:drawing>
+      </w:r>
       <w:r>
         <w:rPr>
           <w:b/>
@@ -167,6 +223,7 @@
           <w:sz w:val="32"/>
           <w:szCs w:val="32"/>
         </w:rPr>
+        <w:lastRenderedPageBreak/>
         <w:t xml:space="preserve">3. </w:t>
       </w:r>
       <w:r>
@@ -277,7 +334,6 @@
         </w:numPr>
       </w:pPr>
       <w:r>
-        <w:lastRenderedPageBreak/>
         <w:t>Użytkownik na stronie głównej wciska opcja „dodaj listę”.</w:t>
       </w:r>
     </w:p>
@@ -474,6 +530,7 @@
         </w:numPr>
       </w:pPr>
       <w:r>
+        <w:lastRenderedPageBreak/>
         <w:t>Użytkownik naciska trze kreseczki w menu.</w:t>
       </w:r>
     </w:p>
@@ -549,7 +606,6 @@
         <w:rPr>
           <w:noProof/>
         </w:rPr>
-        <w:lastRenderedPageBreak/>
         <w:drawing>
           <wp:inline distT="0" distB="0" distL="0" distR="0" wp14:anchorId="06F7C522" wp14:editId="3C5C4D12">
             <wp:extent cx="5760720" cy="2787650"/>
@@ -568,7 +624,7 @@
                     </pic:cNvPicPr>
                   </pic:nvPicPr>
                   <pic:blipFill>
-                    <a:blip r:embed="rId5">
+                    <a:blip r:embed="rId6">
                       <a:extLst>
                         <a:ext uri="{28A0092B-C50C-407E-A947-70E740481C1C}">
                           <a14:useLocalDpi xmlns:a14="http://schemas.microsoft.com/office/drawing/2010/main" val="0"/>
@@ -637,7 +693,7 @@
                     </pic:cNvPicPr>
                   </pic:nvPicPr>
                   <pic:blipFill>
-                    <a:blip r:embed="rId6">
+                    <a:blip r:embed="rId7">
                       <a:extLst>
                         <a:ext uri="{28A0092B-C50C-407E-A947-70E740481C1C}">
                           <a14:useLocalDpi xmlns:a14="http://schemas.microsoft.com/office/drawing/2010/main" val="0"/>
@@ -676,6 +732,7 @@
         <w:rPr>
           <w:noProof/>
         </w:rPr>
+        <w:lastRenderedPageBreak/>
         <w:drawing>
           <wp:inline distT="0" distB="0" distL="0" distR="0" wp14:anchorId="588A19EA" wp14:editId="484F5676">
             <wp:extent cx="5514340" cy="1440815"/>
@@ -694,7 +751,7 @@
                     </pic:cNvPicPr>
                   </pic:nvPicPr>
                   <pic:blipFill>
-                    <a:blip r:embed="rId7">
+                    <a:blip r:embed="rId8">
                       <a:extLst>
                         <a:ext uri="{28A0092B-C50C-407E-A947-70E740481C1C}">
                           <a14:useLocalDpi xmlns:a14="http://schemas.microsoft.com/office/drawing/2010/main" val="0"/>
@@ -734,7 +791,6 @@
         <w:rPr>
           <w:noProof/>
         </w:rPr>
-        <w:lastRenderedPageBreak/>
         <w:drawing>
           <wp:inline distT="0" distB="0" distL="0" distR="0" wp14:anchorId="5687F0E1" wp14:editId="4BAE358A">
             <wp:extent cx="5657850" cy="3057525"/>
@@ -753,7 +809,7 @@
                     </pic:cNvPicPr>
                   </pic:nvPicPr>
                   <pic:blipFill>
-                    <a:blip r:embed="rId8">
+                    <a:blip r:embed="rId9">
                       <a:extLst>
                         <a:ext uri="{28A0092B-C50C-407E-A947-70E740481C1C}">
                           <a14:useLocalDpi xmlns:a14="http://schemas.microsoft.com/office/drawing/2010/main" val="0"/>
@@ -769,6 +825,72 @@
                     <a:xfrm>
                       <a:off x="0" y="0"/>
                       <a:ext cx="5657850" cy="3057525"/>
+                    </a:xfrm>
+                    <a:prstGeom prst="rect">
+                      <a:avLst/>
+                    </a:prstGeom>
+                    <a:noFill/>
+                    <a:ln>
+                      <a:noFill/>
+                    </a:ln>
+                  </pic:spPr>
+                </pic:pic>
+              </a:graphicData>
+            </a:graphic>
+          </wp:inline>
+        </w:drawing>
+      </w:r>
+    </w:p>
+    <w:p>
+      <w:pPr>
+        <w:pStyle w:val="Nagwek2"/>
+      </w:pPr>
+    </w:p>
+    <w:p>
+      <w:pPr>
+        <w:pStyle w:val="Nagwek2"/>
+      </w:pPr>
+      <w:r>
+        <w:t xml:space="preserve">                </w:t>
+      </w:r>
+      <w:r>
+        <w:rPr>
+          <w:noProof/>
+        </w:rPr>
+        <w:drawing>
+          <wp:inline distT="0" distB="0" distL="0" distR="0" wp14:anchorId="03C8FCAA" wp14:editId="07F0AE21">
+            <wp:extent cx="3895593" cy="3764280"/>
+            <wp:effectExtent l="0" t="0" r="0" b="7620"/>
+            <wp:docPr id="6" name="Obraz 6"/>
+            <wp:cNvGraphicFramePr>
+              <a:graphicFrameLocks xmlns:a="http://schemas.openxmlformats.org/drawingml/2006/main" noChangeAspect="1"/>
+            </wp:cNvGraphicFramePr>
+            <a:graphic xmlns:a="http://schemas.openxmlformats.org/drawingml/2006/main">
+              <a:graphicData uri="http://schemas.openxmlformats.org/drawingml/2006/picture">
+                <pic:pic xmlns:pic="http://schemas.openxmlformats.org/drawingml/2006/picture">
+                  <pic:nvPicPr>
+                    <pic:cNvPr id="0" name="Picture 2"/>
+                    <pic:cNvPicPr>
+                      <a:picLocks noChangeAspect="1" noChangeArrowheads="1"/>
+                    </pic:cNvPicPr>
+                  </pic:nvPicPr>
+                  <pic:blipFill>
+                    <a:blip r:embed="rId5">
+                      <a:extLst>
+                        <a:ext uri="{28A0092B-C50C-407E-A947-70E740481C1C}">
+                          <a14:useLocalDpi xmlns:a14="http://schemas.microsoft.com/office/drawing/2010/main" val="0"/>
+                        </a:ext>
+                      </a:extLst>
+                    </a:blip>
+                    <a:srcRect/>
+                    <a:stretch>
+                      <a:fillRect/>
+                    </a:stretch>
+                  </pic:blipFill>
+                  <pic:spPr bwMode="auto">
+                    <a:xfrm>
+                      <a:off x="0" y="0"/>
+                      <a:ext cx="3908021" cy="3776289"/>
                     </a:xfrm>
                     <a:prstGeom prst="rect">
                       <a:avLst/>

</xml_diff>

<commit_message>
Dodełem diagramy UML klas
</commit_message>
<xml_diff>
--- a/Opis projektu.docx
+++ b/Opis projektu.docx
@@ -10,62 +10,6 @@
           <w:szCs w:val="16"/>
         </w:rPr>
       </w:pPr>
-      <w:r>
-        <w:rPr>
-          <w:b/>
-          <w:noProof/>
-          <w:sz w:val="32"/>
-          <w:szCs w:val="32"/>
-        </w:rPr>
-        <w:drawing>
-          <wp:inline distT="0" distB="0" distL="0" distR="0" wp14:anchorId="11D138C7" wp14:editId="49C1EF95">
-            <wp:extent cx="3390900" cy="3276600"/>
-            <wp:effectExtent l="0" t="0" r="0" b="0"/>
-            <wp:docPr id="4" name="Obraz 4"/>
-            <wp:cNvGraphicFramePr>
-              <a:graphicFrameLocks xmlns:a="http://schemas.openxmlformats.org/drawingml/2006/main" noChangeAspect="1"/>
-            </wp:cNvGraphicFramePr>
-            <a:graphic xmlns:a="http://schemas.openxmlformats.org/drawingml/2006/main">
-              <a:graphicData uri="http://schemas.openxmlformats.org/drawingml/2006/picture">
-                <pic:pic xmlns:pic="http://schemas.openxmlformats.org/drawingml/2006/picture">
-                  <pic:nvPicPr>
-                    <pic:cNvPr id="0" name="Picture 1"/>
-                    <pic:cNvPicPr>
-                      <a:picLocks noChangeAspect="1" noChangeArrowheads="1"/>
-                    </pic:cNvPicPr>
-                  </pic:nvPicPr>
-                  <pic:blipFill>
-                    <a:blip r:embed="rId5">
-                      <a:extLst>
-                        <a:ext uri="{28A0092B-C50C-407E-A947-70E740481C1C}">
-                          <a14:useLocalDpi xmlns:a14="http://schemas.microsoft.com/office/drawing/2010/main" val="0"/>
-                        </a:ext>
-                      </a:extLst>
-                    </a:blip>
-                    <a:srcRect/>
-                    <a:stretch>
-                      <a:fillRect/>
-                    </a:stretch>
-                  </pic:blipFill>
-                  <pic:spPr bwMode="auto">
-                    <a:xfrm>
-                      <a:off x="0" y="0"/>
-                      <a:ext cx="3390900" cy="3276600"/>
-                    </a:xfrm>
-                    <a:prstGeom prst="rect">
-                      <a:avLst/>
-                    </a:prstGeom>
-                    <a:noFill/>
-                    <a:ln>
-                      <a:noFill/>
-                    </a:ln>
-                  </pic:spPr>
-                </pic:pic>
-              </a:graphicData>
-            </a:graphic>
-          </wp:inline>
-        </w:drawing>
-      </w:r>
       <w:r>
         <w:rPr>
           <w:b/>
@@ -223,7 +167,6 @@
           <w:sz w:val="32"/>
           <w:szCs w:val="32"/>
         </w:rPr>
-        <w:lastRenderedPageBreak/>
         <w:t xml:space="preserve">3. </w:t>
       </w:r>
       <w:r>
@@ -334,6 +277,7 @@
         </w:numPr>
       </w:pPr>
       <w:r>
+        <w:lastRenderedPageBreak/>
         <w:t>Użytkownik na stronie głównej wciska opcja „dodaj listę”.</w:t>
       </w:r>
     </w:p>
@@ -530,7 +474,6 @@
         </w:numPr>
       </w:pPr>
       <w:r>
-        <w:lastRenderedPageBreak/>
         <w:t>Użytkownik naciska trze kreseczki w menu.</w:t>
       </w:r>
     </w:p>
@@ -606,6 +549,7 @@
         <w:rPr>
           <w:noProof/>
         </w:rPr>
+        <w:lastRenderedPageBreak/>
         <w:drawing>
           <wp:inline distT="0" distB="0" distL="0" distR="0" wp14:anchorId="06F7C522" wp14:editId="3C5C4D12">
             <wp:extent cx="5760720" cy="2787650"/>
@@ -624,7 +568,7 @@
                     </pic:cNvPicPr>
                   </pic:nvPicPr>
                   <pic:blipFill>
-                    <a:blip r:embed="rId6">
+                    <a:blip r:embed="rId5">
                       <a:extLst>
                         <a:ext uri="{28A0092B-C50C-407E-A947-70E740481C1C}">
                           <a14:useLocalDpi xmlns:a14="http://schemas.microsoft.com/office/drawing/2010/main" val="0"/>
@@ -693,7 +637,7 @@
                     </pic:cNvPicPr>
                   </pic:nvPicPr>
                   <pic:blipFill>
-                    <a:blip r:embed="rId7">
+                    <a:blip r:embed="rId6">
                       <a:extLst>
                         <a:ext uri="{28A0092B-C50C-407E-A947-70E740481C1C}">
                           <a14:useLocalDpi xmlns:a14="http://schemas.microsoft.com/office/drawing/2010/main" val="0"/>
@@ -732,7 +676,6 @@
         <w:rPr>
           <w:noProof/>
         </w:rPr>
-        <w:lastRenderedPageBreak/>
         <w:drawing>
           <wp:inline distT="0" distB="0" distL="0" distR="0" wp14:anchorId="588A19EA" wp14:editId="484F5676">
             <wp:extent cx="5514340" cy="1440815"/>
@@ -751,7 +694,7 @@
                     </pic:cNvPicPr>
                   </pic:nvPicPr>
                   <pic:blipFill>
-                    <a:blip r:embed="rId8">
+                    <a:blip r:embed="rId7">
                       <a:extLst>
                         <a:ext uri="{28A0092B-C50C-407E-A947-70E740481C1C}">
                           <a14:useLocalDpi xmlns:a14="http://schemas.microsoft.com/office/drawing/2010/main" val="0"/>
@@ -791,6 +734,7 @@
         <w:rPr>
           <w:noProof/>
         </w:rPr>
+        <w:lastRenderedPageBreak/>
         <w:drawing>
           <wp:inline distT="0" distB="0" distL="0" distR="0" wp14:anchorId="5687F0E1" wp14:editId="4BAE358A">
             <wp:extent cx="5657850" cy="3057525"/>
@@ -809,7 +753,7 @@
                     </pic:cNvPicPr>
                   </pic:nvPicPr>
                   <pic:blipFill>
-                    <a:blip r:embed="rId9">
+                    <a:blip r:embed="rId8">
                       <a:extLst>
                         <a:ext uri="{28A0092B-C50C-407E-A947-70E740481C1C}">
                           <a14:useLocalDpi xmlns:a14="http://schemas.microsoft.com/office/drawing/2010/main" val="0"/>
@@ -846,6 +790,7 @@
         <w:pStyle w:val="Nagwek2"/>
       </w:pPr>
     </w:p>
+    <w:p/>
     <w:p>
       <w:pPr>
         <w:pStyle w:val="Nagwek2"/>
@@ -875,7 +820,7 @@
                     </pic:cNvPicPr>
                   </pic:nvPicPr>
                   <pic:blipFill>
-                    <a:blip r:embed="rId5">
+                    <a:blip r:embed="rId9">
                       <a:extLst>
                         <a:ext uri="{28A0092B-C50C-407E-A947-70E740481C1C}">
                           <a14:useLocalDpi xmlns:a14="http://schemas.microsoft.com/office/drawing/2010/main" val="0"/>

</xml_diff>

<commit_message>
poprawiłem diagramy uml z ludzikami
</commit_message>
<xml_diff>
--- a/Opis projektu.docx
+++ b/Opis projektu.docx
@@ -1,6 +1,6 @@
 
 <file path=word/document.xml><?xml version="1.0" encoding="utf-8"?>
-<w:document xmlns:wpc="http://schemas.microsoft.com/office/word/2010/wordprocessingCanvas" xmlns:cx="http://schemas.microsoft.com/office/drawing/2014/chartex" xmlns:cx1="http://schemas.microsoft.com/office/drawing/2015/9/8/chartex" xmlns:cx2="http://schemas.microsoft.com/office/drawing/2015/10/21/chartex" xmlns:cx3="http://schemas.microsoft.com/office/drawing/2016/5/9/chartex" xmlns:cx4="http://schemas.microsoft.com/office/drawing/2016/5/10/chartex" xmlns:cx5="http://schemas.microsoft.com/office/drawing/2016/5/11/chartex" xmlns:cx6="http://schemas.microsoft.com/office/drawing/2016/5/12/chartex" xmlns:cx7="http://schemas.microsoft.com/office/drawing/2016/5/13/chartex" xmlns:cx8="http://schemas.microsoft.com/office/drawing/2016/5/14/chartex" xmlns:mc="http://schemas.openxmlformats.org/markup-compatibility/2006" xmlns:aink="http://schemas.microsoft.com/office/drawing/2016/ink" xmlns:am3d="http://schemas.microsoft.com/office/drawing/2017/model3d" xmlns:o="urn:schemas-microsoft-com:office:office" xmlns:r="http://schemas.openxmlformats.org/officeDocument/2006/relationships" xmlns:m="http://schemas.openxmlformats.org/officeDocument/2006/math" xmlns:v="urn:schemas-microsoft-com:vml" xmlns:wp14="http://schemas.microsoft.com/office/word/2010/wordprocessingDrawing" xmlns:wp="http://schemas.openxmlformats.org/drawingml/2006/wordprocessingDrawing" xmlns:w10="urn:schemas-microsoft-com:office:word" xmlns:w="http://schemas.openxmlformats.org/wordprocessingml/2006/main" xmlns:w14="http://schemas.microsoft.com/office/word/2010/wordml" xmlns:w15="http://schemas.microsoft.com/office/word/2012/wordml" xmlns:w16cex="http://schemas.microsoft.com/office/word/2018/wordml/cex" xmlns:w16cid="http://schemas.microsoft.com/office/word/2016/wordml/cid" xmlns:w16="http://schemas.microsoft.com/office/word/2018/wordml" xmlns:w16sdtdh="http://schemas.microsoft.com/office/word/2020/wordml/sdtdatahash" xmlns:w16se="http://schemas.microsoft.com/office/word/2015/wordml/symex" xmlns:wpg="http://schemas.microsoft.com/office/word/2010/wordprocessingGroup" xmlns:wpi="http://schemas.microsoft.com/office/word/2010/wordprocessingInk" xmlns:wne="http://schemas.microsoft.com/office/word/2006/wordml" xmlns:wps="http://schemas.microsoft.com/office/word/2010/wordprocessingShape" mc:Ignorable="w14 w15 w16se w16cid w16 w16cex w16sdtdh wp14">
+<w:document xmlns:wpc="http://schemas.microsoft.com/office/word/2010/wordprocessingCanvas" xmlns:cx="http://schemas.microsoft.com/office/drawing/2014/chartex" xmlns:cx1="http://schemas.microsoft.com/office/drawing/2015/9/8/chartex" xmlns:cx2="http://schemas.microsoft.com/office/drawing/2015/10/21/chartex" xmlns:cx3="http://schemas.microsoft.com/office/drawing/2016/5/9/chartex" xmlns:cx4="http://schemas.microsoft.com/office/drawing/2016/5/10/chartex" xmlns:cx5="http://schemas.microsoft.com/office/drawing/2016/5/11/chartex" xmlns:cx6="http://schemas.microsoft.com/office/drawing/2016/5/12/chartex" xmlns:cx7="http://schemas.microsoft.com/office/drawing/2016/5/13/chartex" xmlns:cx8="http://schemas.microsoft.com/office/drawing/2016/5/14/chartex" xmlns:mc="http://schemas.openxmlformats.org/markup-compatibility/2006" xmlns:aink="http://schemas.microsoft.com/office/drawing/2016/ink" xmlns:am3d="http://schemas.microsoft.com/office/drawing/2017/model3d" xmlns:o="urn:schemas-microsoft-com:office:office" xmlns:r="http://schemas.openxmlformats.org/officeDocument/2006/relationships" xmlns:m="http://schemas.openxmlformats.org/officeDocument/2006/math" xmlns:v="urn:schemas-microsoft-com:vml" xmlns:wp14="http://schemas.microsoft.com/office/word/2010/wordprocessingDrawing" xmlns:wp="http://schemas.openxmlformats.org/drawingml/2006/wordprocessingDrawing" xmlns:w10="urn:schemas-microsoft-com:office:word" xmlns:w="http://schemas.openxmlformats.org/wordprocessingml/2006/main" xmlns:w14="http://schemas.microsoft.com/office/word/2010/wordml" xmlns:w15="http://schemas.microsoft.com/office/word/2012/wordml" xmlns:w16cid="http://schemas.microsoft.com/office/word/2016/wordml/cid" xmlns:w16se="http://schemas.microsoft.com/office/word/2015/wordml/symex" xmlns:wpg="http://schemas.microsoft.com/office/word/2010/wordprocessingGroup" xmlns:wpi="http://schemas.microsoft.com/office/word/2010/wordprocessingInk" xmlns:wne="http://schemas.microsoft.com/office/word/2006/wordml" xmlns:wps="http://schemas.microsoft.com/office/word/2010/wordprocessingShape" mc:Ignorable="w14 w15 w16se w16cid wp14">
   <w:body>
     <w:p>
       <w:pPr>
@@ -49,7 +49,25 @@
           <w:sz w:val="36"/>
           <w:szCs w:val="36"/>
         </w:rPr>
-        <w:t>Przemysław Korkuć 2A</w:t>
+        <w:t xml:space="preserve">Przemysław </w:t>
+      </w:r>
+      <w:proofErr w:type="spellStart"/>
+      <w:r>
+        <w:rPr>
+          <w:i/>
+          <w:sz w:val="36"/>
+          <w:szCs w:val="36"/>
+        </w:rPr>
+        <w:t>Korkuć</w:t>
+      </w:r>
+      <w:proofErr w:type="spellEnd"/>
+      <w:r>
+        <w:rPr>
+          <w:i/>
+          <w:sz w:val="36"/>
+          <w:szCs w:val="36"/>
+        </w:rPr>
+        <w:t xml:space="preserve"> 2A</w:t>
       </w:r>
     </w:p>
     <w:p>
@@ -541,28 +559,24 @@
     <w:p>
       <w:pPr>
         <w:rPr>
+          <w:b/>
+          <w:sz w:val="32"/>
+          <w:szCs w:val="32"/>
+        </w:rPr>
+      </w:pPr>
+      <w:r>
+        <w:rPr>
+          <w:b/>
           <w:noProof/>
-        </w:rPr>
-      </w:pPr>
-    </w:p>
-    <w:p>
-      <w:pPr>
-        <w:rPr>
-          <w:noProof/>
-        </w:rPr>
-      </w:pPr>
-    </w:p>
-    <w:p>
-      <w:r>
-        <w:rPr>
-          <w:noProof/>
+          <w:sz w:val="32"/>
+          <w:szCs w:val="32"/>
         </w:rPr>
         <w:lastRenderedPageBreak/>
         <w:drawing>
-          <wp:inline distT="0" distB="0" distL="0" distR="0" wp14:anchorId="06F7C522" wp14:editId="3C5C4D12">
-            <wp:extent cx="5760720" cy="2787650"/>
-            <wp:effectExtent l="0" t="0" r="0" b="0"/>
-            <wp:docPr id="1" name="Obraz 1"/>
+          <wp:inline distT="0" distB="0" distL="0" distR="0" wp14:anchorId="5A24151F" wp14:editId="6FB41FCF">
+            <wp:extent cx="6108053" cy="8166538"/>
+            <wp:effectExtent l="0" t="0" r="7620" b="6350"/>
+            <wp:docPr id="7" name="Obraz 7"/>
             <wp:cNvGraphicFramePr>
               <a:graphicFrameLocks xmlns:a="http://schemas.openxmlformats.org/drawingml/2006/main" noChangeAspect="1"/>
             </wp:cNvGraphicFramePr>
@@ -570,7 +584,7 @@
               <a:graphicData uri="http://schemas.openxmlformats.org/drawingml/2006/picture">
                 <pic:pic xmlns:pic="http://schemas.openxmlformats.org/drawingml/2006/picture">
                   <pic:nvPicPr>
-                    <pic:cNvPr id="0" name="Picture 1"/>
+                    <pic:cNvPr id="0" name="Picture 2"/>
                     <pic:cNvPicPr>
                       <a:picLocks noChangeAspect="1" noChangeArrowheads="1"/>
                     </pic:cNvPicPr>
@@ -591,7 +605,7 @@
                   <pic:spPr bwMode="auto">
                     <a:xfrm>
                       <a:off x="0" y="0"/>
-                      <a:ext cx="5760720" cy="2787650"/>
+                      <a:ext cx="6133442" cy="8200483"/>
                     </a:xfrm>
                     <a:prstGeom prst="rect">
                       <a:avLst/>
@@ -607,203 +621,15 @@
           </wp:inline>
         </w:drawing>
       </w:r>
-    </w:p>
-    <w:p>
-      <w:pPr>
-        <w:rPr>
-          <w:noProof/>
-        </w:rPr>
-      </w:pPr>
-    </w:p>
-    <w:p>
-      <w:pPr>
-        <w:rPr>
-          <w:noProof/>
-        </w:rPr>
-      </w:pPr>
-    </w:p>
-    <w:p>
-      <w:r>
-        <w:rPr>
-          <w:noProof/>
-        </w:rPr>
-        <w:drawing>
-          <wp:inline distT="0" distB="0" distL="0" distR="0" wp14:anchorId="07C4E9BE" wp14:editId="1831D2FB">
-            <wp:extent cx="5760720" cy="2539365"/>
-            <wp:effectExtent l="0" t="0" r="0" b="0"/>
-            <wp:docPr id="2" name="Obraz 2"/>
-            <wp:cNvGraphicFramePr>
-              <a:graphicFrameLocks xmlns:a="http://schemas.openxmlformats.org/drawingml/2006/main" noChangeAspect="1"/>
-            </wp:cNvGraphicFramePr>
-            <a:graphic xmlns:a="http://schemas.openxmlformats.org/drawingml/2006/main">
-              <a:graphicData uri="http://schemas.openxmlformats.org/drawingml/2006/picture">
-                <pic:pic xmlns:pic="http://schemas.openxmlformats.org/drawingml/2006/picture">
-                  <pic:nvPicPr>
-                    <pic:cNvPr id="0" name="Picture 3"/>
-                    <pic:cNvPicPr>
-                      <a:picLocks noChangeAspect="1" noChangeArrowheads="1"/>
-                    </pic:cNvPicPr>
-                  </pic:nvPicPr>
-                  <pic:blipFill>
-                    <a:blip r:embed="rId6">
-                      <a:extLst>
-                        <a:ext uri="{28A0092B-C50C-407E-A947-70E740481C1C}">
-                          <a14:useLocalDpi xmlns:a14="http://schemas.microsoft.com/office/drawing/2010/main" val="0"/>
-                        </a:ext>
-                      </a:extLst>
-                    </a:blip>
-                    <a:srcRect/>
-                    <a:stretch>
-                      <a:fillRect/>
-                    </a:stretch>
-                  </pic:blipFill>
-                  <pic:spPr bwMode="auto">
-                    <a:xfrm>
-                      <a:off x="0" y="0"/>
-                      <a:ext cx="5760720" cy="2539365"/>
-                    </a:xfrm>
-                    <a:prstGeom prst="rect">
-                      <a:avLst/>
-                    </a:prstGeom>
-                    <a:noFill/>
-                    <a:ln>
-                      <a:noFill/>
-                    </a:ln>
-                  </pic:spPr>
-                </pic:pic>
-              </a:graphicData>
-            </a:graphic>
-          </wp:inline>
-        </w:drawing>
-      </w:r>
-    </w:p>
-    <w:p/>
-    <w:p/>
-    <w:p>
-      <w:r>
-        <w:rPr>
-          <w:noProof/>
-        </w:rPr>
-        <w:drawing>
-          <wp:inline distT="0" distB="0" distL="0" distR="0" wp14:anchorId="588A19EA" wp14:editId="484F5676">
-            <wp:extent cx="5514340" cy="1440815"/>
-            <wp:effectExtent l="0" t="0" r="0" b="6985"/>
-            <wp:docPr id="5" name="Obraz 5"/>
-            <wp:cNvGraphicFramePr>
-              <a:graphicFrameLocks xmlns:a="http://schemas.openxmlformats.org/drawingml/2006/main" noChangeAspect="1"/>
-            </wp:cNvGraphicFramePr>
-            <a:graphic xmlns:a="http://schemas.openxmlformats.org/drawingml/2006/main">
-              <a:graphicData uri="http://schemas.openxmlformats.org/drawingml/2006/picture">
-                <pic:pic xmlns:pic="http://schemas.openxmlformats.org/drawingml/2006/picture">
-                  <pic:nvPicPr>
-                    <pic:cNvPr id="0" name="Picture 15"/>
-                    <pic:cNvPicPr>
-                      <a:picLocks noChangeAspect="1" noChangeArrowheads="1"/>
-                    </pic:cNvPicPr>
-                  </pic:nvPicPr>
-                  <pic:blipFill>
-                    <a:blip r:embed="rId7">
-                      <a:extLst>
-                        <a:ext uri="{28A0092B-C50C-407E-A947-70E740481C1C}">
-                          <a14:useLocalDpi xmlns:a14="http://schemas.microsoft.com/office/drawing/2010/main" val="0"/>
-                        </a:ext>
-                      </a:extLst>
-                    </a:blip>
-                    <a:srcRect/>
-                    <a:stretch>
-                      <a:fillRect/>
-                    </a:stretch>
-                  </pic:blipFill>
-                  <pic:spPr bwMode="auto">
-                    <a:xfrm>
-                      <a:off x="0" y="0"/>
-                      <a:ext cx="5514340" cy="1440815"/>
-                    </a:xfrm>
-                    <a:prstGeom prst="rect">
-                      <a:avLst/>
-                    </a:prstGeom>
-                    <a:noFill/>
-                    <a:ln>
-                      <a:noFill/>
-                    </a:ln>
-                  </pic:spPr>
-                </pic:pic>
-              </a:graphicData>
-            </a:graphic>
-          </wp:inline>
-        </w:drawing>
-      </w:r>
+      <w:bookmarkStart w:id="0" w:name="_GoBack"/>
+      <w:bookmarkEnd w:id="0"/>
     </w:p>
     <w:p>
       <w:pPr>
         <w:pStyle w:val="Nagwek2"/>
       </w:pPr>
       <w:r>
-        <w:rPr>
-          <w:noProof/>
-        </w:rPr>
         <w:lastRenderedPageBreak/>
-        <w:drawing>
-          <wp:inline distT="0" distB="0" distL="0" distR="0" wp14:anchorId="5687F0E1" wp14:editId="4BAE358A">
-            <wp:extent cx="5657850" cy="3057525"/>
-            <wp:effectExtent l="0" t="0" r="0" b="9525"/>
-            <wp:docPr id="3" name="Obraz 3"/>
-            <wp:cNvGraphicFramePr>
-              <a:graphicFrameLocks xmlns:a="http://schemas.openxmlformats.org/drawingml/2006/main" noChangeAspect="1"/>
-            </wp:cNvGraphicFramePr>
-            <a:graphic xmlns:a="http://schemas.openxmlformats.org/drawingml/2006/main">
-              <a:graphicData uri="http://schemas.openxmlformats.org/drawingml/2006/picture">
-                <pic:pic xmlns:pic="http://schemas.openxmlformats.org/drawingml/2006/picture">
-                  <pic:nvPicPr>
-                    <pic:cNvPr id="0" name="Picture 1"/>
-                    <pic:cNvPicPr>
-                      <a:picLocks noChangeAspect="1" noChangeArrowheads="1"/>
-                    </pic:cNvPicPr>
-                  </pic:nvPicPr>
-                  <pic:blipFill>
-                    <a:blip r:embed="rId8">
-                      <a:extLst>
-                        <a:ext uri="{28A0092B-C50C-407E-A947-70E740481C1C}">
-                          <a14:useLocalDpi xmlns:a14="http://schemas.microsoft.com/office/drawing/2010/main" val="0"/>
-                        </a:ext>
-                      </a:extLst>
-                    </a:blip>
-                    <a:srcRect/>
-                    <a:stretch>
-                      <a:fillRect/>
-                    </a:stretch>
-                  </pic:blipFill>
-                  <pic:spPr bwMode="auto">
-                    <a:xfrm>
-                      <a:off x="0" y="0"/>
-                      <a:ext cx="5657850" cy="3057525"/>
-                    </a:xfrm>
-                    <a:prstGeom prst="rect">
-                      <a:avLst/>
-                    </a:prstGeom>
-                    <a:noFill/>
-                    <a:ln>
-                      <a:noFill/>
-                    </a:ln>
-                  </pic:spPr>
-                </pic:pic>
-              </a:graphicData>
-            </a:graphic>
-          </wp:inline>
-        </w:drawing>
-      </w:r>
-    </w:p>
-    <w:p>
-      <w:pPr>
-        <w:pStyle w:val="Nagwek2"/>
-      </w:pPr>
-    </w:p>
-    <w:p/>
-    <w:p>
-      <w:pPr>
-        <w:pStyle w:val="Nagwek2"/>
-      </w:pPr>
-      <w:r>
         <w:t xml:space="preserve">                </w:t>
       </w:r>
       <w:r>
@@ -828,7 +654,7 @@
                     </pic:cNvPicPr>
                   </pic:nvPicPr>
                   <pic:blipFill>
-                    <a:blip r:embed="rId9">
+                    <a:blip r:embed="rId6">
                       <a:extLst>
                         <a:ext uri="{28A0092B-C50C-407E-A947-70E740481C1C}">
                           <a14:useLocalDpi xmlns:a14="http://schemas.microsoft.com/office/drawing/2010/main" val="0"/>
@@ -872,7 +698,7 @@
 </file>
 
 <file path=word/numbering.xml><?xml version="1.0" encoding="utf-8"?>
-<w:numbering xmlns:wpc="http://schemas.microsoft.com/office/word/2010/wordprocessingCanvas" xmlns:cx="http://schemas.microsoft.com/office/drawing/2014/chartex" xmlns:cx1="http://schemas.microsoft.com/office/drawing/2015/9/8/chartex" xmlns:cx2="http://schemas.microsoft.com/office/drawing/2015/10/21/chartex" xmlns:cx3="http://schemas.microsoft.com/office/drawing/2016/5/9/chartex" xmlns:cx4="http://schemas.microsoft.com/office/drawing/2016/5/10/chartex" xmlns:cx5="http://schemas.microsoft.com/office/drawing/2016/5/11/chartex" xmlns:cx6="http://schemas.microsoft.com/office/drawing/2016/5/12/chartex" xmlns:cx7="http://schemas.microsoft.com/office/drawing/2016/5/13/chartex" xmlns:cx8="http://schemas.microsoft.com/office/drawing/2016/5/14/chartex" xmlns:mc="http://schemas.openxmlformats.org/markup-compatibility/2006" xmlns:aink="http://schemas.microsoft.com/office/drawing/2016/ink" xmlns:am3d="http://schemas.microsoft.com/office/drawing/2017/model3d" xmlns:o="urn:schemas-microsoft-com:office:office" xmlns:r="http://schemas.openxmlformats.org/officeDocument/2006/relationships" xmlns:m="http://schemas.openxmlformats.org/officeDocument/2006/math" xmlns:v="urn:schemas-microsoft-com:vml" xmlns:wp14="http://schemas.microsoft.com/office/word/2010/wordprocessingDrawing" xmlns:wp="http://schemas.openxmlformats.org/drawingml/2006/wordprocessingDrawing" xmlns:w10="urn:schemas-microsoft-com:office:word" xmlns:w="http://schemas.openxmlformats.org/wordprocessingml/2006/main" xmlns:w14="http://schemas.microsoft.com/office/word/2010/wordml" xmlns:w15="http://schemas.microsoft.com/office/word/2012/wordml" xmlns:w16cex="http://schemas.microsoft.com/office/word/2018/wordml/cex" xmlns:w16cid="http://schemas.microsoft.com/office/word/2016/wordml/cid" xmlns:w16="http://schemas.microsoft.com/office/word/2018/wordml" xmlns:w16sdtdh="http://schemas.microsoft.com/office/word/2020/wordml/sdtdatahash" xmlns:w16se="http://schemas.microsoft.com/office/word/2015/wordml/symex" xmlns:wpg="http://schemas.microsoft.com/office/word/2010/wordprocessingGroup" xmlns:wpi="http://schemas.microsoft.com/office/word/2010/wordprocessingInk" xmlns:wne="http://schemas.microsoft.com/office/word/2006/wordml" xmlns:wps="http://schemas.microsoft.com/office/word/2010/wordprocessingShape" mc:Ignorable="w14 w15 w16se w16cid w16 w16cex w16sdtdh wp14">
+<w:numbering xmlns:wpc="http://schemas.microsoft.com/office/word/2010/wordprocessingCanvas" xmlns:cx="http://schemas.microsoft.com/office/drawing/2014/chartex" xmlns:cx1="http://schemas.microsoft.com/office/drawing/2015/9/8/chartex" xmlns:cx2="http://schemas.microsoft.com/office/drawing/2015/10/21/chartex" xmlns:cx3="http://schemas.microsoft.com/office/drawing/2016/5/9/chartex" xmlns:cx4="http://schemas.microsoft.com/office/drawing/2016/5/10/chartex" xmlns:cx5="http://schemas.microsoft.com/office/drawing/2016/5/11/chartex" xmlns:cx6="http://schemas.microsoft.com/office/drawing/2016/5/12/chartex" xmlns:cx7="http://schemas.microsoft.com/office/drawing/2016/5/13/chartex" xmlns:cx8="http://schemas.microsoft.com/office/drawing/2016/5/14/chartex" xmlns:mc="http://schemas.openxmlformats.org/markup-compatibility/2006" xmlns:aink="http://schemas.microsoft.com/office/drawing/2016/ink" xmlns:am3d="http://schemas.microsoft.com/office/drawing/2017/model3d" xmlns:o="urn:schemas-microsoft-com:office:office" xmlns:r="http://schemas.openxmlformats.org/officeDocument/2006/relationships" xmlns:m="http://schemas.openxmlformats.org/officeDocument/2006/math" xmlns:v="urn:schemas-microsoft-com:vml" xmlns:wp14="http://schemas.microsoft.com/office/word/2010/wordprocessingDrawing" xmlns:wp="http://schemas.openxmlformats.org/drawingml/2006/wordprocessingDrawing" xmlns:w10="urn:schemas-microsoft-com:office:word" xmlns:w="http://schemas.openxmlformats.org/wordprocessingml/2006/main" xmlns:w14="http://schemas.microsoft.com/office/word/2010/wordml" xmlns:w15="http://schemas.microsoft.com/office/word/2012/wordml" xmlns:w16cid="http://schemas.microsoft.com/office/word/2016/wordml/cid" xmlns:w16se="http://schemas.microsoft.com/office/word/2015/wordml/symex" xmlns:wpg="http://schemas.microsoft.com/office/word/2010/wordprocessingGroup" xmlns:wpi="http://schemas.microsoft.com/office/word/2010/wordprocessingInk" xmlns:wne="http://schemas.microsoft.com/office/word/2006/wordml" xmlns:wps="http://schemas.microsoft.com/office/word/2010/wordprocessingShape" mc:Ignorable="w14 w15 w16se w16cid wp14">
   <w:abstractNum w:abstractNumId="0" w15:restartNumberingAfterBreak="0">
     <w:nsid w:val="05B17F69"/>
     <w:multiLevelType w:val="hybridMultilevel"/>
@@ -1886,7 +1712,7 @@
 </file>
 
 <file path=word/styles.xml><?xml version="1.0" encoding="utf-8"?>
-<w:styles xmlns:mc="http://schemas.openxmlformats.org/markup-compatibility/2006" xmlns:r="http://schemas.openxmlformats.org/officeDocument/2006/relationships" xmlns:w="http://schemas.openxmlformats.org/wordprocessingml/2006/main" xmlns:w14="http://schemas.microsoft.com/office/word/2010/wordml" xmlns:w15="http://schemas.microsoft.com/office/word/2012/wordml" xmlns:w16cex="http://schemas.microsoft.com/office/word/2018/wordml/cex" xmlns:w16cid="http://schemas.microsoft.com/office/word/2016/wordml/cid" xmlns:w16="http://schemas.microsoft.com/office/word/2018/wordml" xmlns:w16sdtdh="http://schemas.microsoft.com/office/word/2020/wordml/sdtdatahash" xmlns:w16se="http://schemas.microsoft.com/office/word/2015/wordml/symex" mc:Ignorable="w14 w15 w16se w16cid w16 w16cex w16sdtdh">
+<w:styles xmlns:mc="http://schemas.openxmlformats.org/markup-compatibility/2006" xmlns:r="http://schemas.openxmlformats.org/officeDocument/2006/relationships" xmlns:w="http://schemas.openxmlformats.org/wordprocessingml/2006/main" xmlns:w14="http://schemas.microsoft.com/office/word/2010/wordml" xmlns:w15="http://schemas.microsoft.com/office/word/2012/wordml" xmlns:w16cid="http://schemas.microsoft.com/office/word/2016/wordml/cid" xmlns:w16se="http://schemas.microsoft.com/office/word/2015/wordml/symex" mc:Ignorable="w14 w15 w16se w16cid">
   <w:docDefaults>
     <w:rPrDefault>
       <w:rPr>
@@ -1902,7 +1728,7 @@
       </w:pPr>
     </w:pPrDefault>
   </w:docDefaults>
-  <w:latentStyles w:defLockedState="0" w:defUIPriority="99" w:defSemiHidden="0" w:defUnhideWhenUsed="0" w:defQFormat="0" w:count="376">
+  <w:latentStyles w:defLockedState="0" w:defUIPriority="99" w:defSemiHidden="0" w:defUnhideWhenUsed="0" w:defQFormat="0" w:count="375">
     <w:lsdException w:name="Normal" w:uiPriority="0" w:qFormat="1"/>
     <w:lsdException w:name="heading 1" w:uiPriority="9" w:qFormat="1"/>
     <w:lsdException w:name="heading 2" w:semiHidden="1" w:uiPriority="9" w:unhideWhenUsed="1" w:qFormat="1"/>
@@ -2278,7 +2104,6 @@
     <w:lsdException w:name="Smart Hyperlink" w:semiHidden="1" w:unhideWhenUsed="1"/>
     <w:lsdException w:name="Hashtag" w:semiHidden="1" w:unhideWhenUsed="1"/>
     <w:lsdException w:name="Unresolved Mention" w:semiHidden="1" w:unhideWhenUsed="1"/>
-    <w:lsdException w:name="Smart Link" w:semiHidden="1" w:unhideWhenUsed="1"/>
   </w:latentStyles>
   <w:style w:type="paragraph" w:default="1" w:styleId="Normalny">
     <w:name w:val="Normal"/>

</xml_diff>